<commit_message>
Fixed structure of the html code
</commit_message>
<xml_diff>
--- a/resume/Bakaev_Beksultan_resume.docx
+++ b/resume/Bakaev_Beksultan_resume.docx
@@ -12,7 +12,7 @@
           <w:bCs/>
           <w:sz w:val="27"/>
           <w:szCs w:val="27"/>
-          <w:lang w:eastAsia="ru-RU"/>
+          <w:lang w:val="en-US" w:eastAsia="ru-RU"/>
         </w:rPr>
       </w:pPr>
       <w:proofErr w:type="spellStart"/>
@@ -23,7 +23,7 @@
           <w:bCs/>
           <w:sz w:val="27"/>
           <w:szCs w:val="27"/>
-          <w:lang w:eastAsia="ru-RU"/>
+          <w:lang w:val="en-US" w:eastAsia="ru-RU"/>
         </w:rPr>
         <w:t>Bakaev</w:t>
       </w:r>
@@ -35,7 +35,7 @@
           <w:bCs/>
           <w:sz w:val="27"/>
           <w:szCs w:val="27"/>
-          <w:lang w:eastAsia="ru-RU"/>
+          <w:lang w:val="en-US" w:eastAsia="ru-RU"/>
         </w:rPr>
         <w:t xml:space="preserve"> </w:t>
       </w:r>
@@ -47,7 +47,7 @@
           <w:bCs/>
           <w:sz w:val="27"/>
           <w:szCs w:val="27"/>
-          <w:lang w:eastAsia="ru-RU"/>
+          <w:lang w:val="en-US" w:eastAsia="ru-RU"/>
         </w:rPr>
         <w:t>Beksultan</w:t>
       </w:r>
@@ -60,46 +60,20 @@
           <w:rFonts w:ascii="Times New Roman" w:eastAsia="Times New Roman" w:hAnsi="Times New Roman" w:cs="Times New Roman"/>
           <w:sz w:val="24"/>
           <w:szCs w:val="24"/>
-          <w:lang w:eastAsia="ru-RU"/>
-        </w:rPr>
-      </w:pPr>
-      <w:proofErr w:type="spellStart"/>
-      <w:r>
-        <w:rPr>
-          <w:rFonts w:ascii="Times New Roman" w:eastAsia="Times New Roman" w:hAnsi="Times New Roman" w:cs="Times New Roman"/>
-          <w:b/>
-          <w:bCs/>
-          <w:sz w:val="24"/>
-          <w:szCs w:val="24"/>
-          <w:lang w:eastAsia="ru-RU"/>
-        </w:rPr>
-        <w:t>Frontend</w:t>
-      </w:r>
-      <w:proofErr w:type="spellEnd"/>
-      <w:r>
-        <w:rPr>
-          <w:rFonts w:ascii="Times New Roman" w:eastAsia="Times New Roman" w:hAnsi="Times New Roman" w:cs="Times New Roman"/>
-          <w:b/>
-          <w:bCs/>
-          <w:sz w:val="24"/>
-          <w:szCs w:val="24"/>
-          <w:lang w:eastAsia="ru-RU"/>
-        </w:rPr>
-        <w:t xml:space="preserve"> </w:t>
-      </w:r>
-      <w:proofErr w:type="spellStart"/>
-      <w:r>
-        <w:rPr>
-          <w:rFonts w:ascii="Times New Roman" w:eastAsia="Times New Roman" w:hAnsi="Times New Roman" w:cs="Times New Roman"/>
-          <w:b/>
-          <w:bCs/>
-          <w:sz w:val="24"/>
-          <w:szCs w:val="24"/>
-          <w:lang w:eastAsia="ru-RU"/>
-        </w:rPr>
-        <w:t>Developer</w:t>
-      </w:r>
-      <w:proofErr w:type="spellEnd"/>
+          <w:lang w:val="en-US" w:eastAsia="ru-RU"/>
+        </w:rPr>
+      </w:pPr>
+      <w:r>
+        <w:rPr>
+          <w:rFonts w:ascii="Times New Roman" w:eastAsia="Times New Roman" w:hAnsi="Times New Roman" w:cs="Times New Roman"/>
+          <w:b/>
+          <w:bCs/>
+          <w:sz w:val="24"/>
+          <w:szCs w:val="24"/>
+          <w:lang w:val="en-US" w:eastAsia="ru-RU"/>
+        </w:rPr>
+        <w:t>Frontend Developer</w:t>
+      </w:r>
     </w:p>
     <w:p>
       <w:pPr>
@@ -108,55 +82,24 @@
           <w:rFonts w:ascii="Times New Roman" w:eastAsia="Times New Roman" w:hAnsi="Times New Roman" w:cs="Times New Roman"/>
           <w:sz w:val="24"/>
           <w:szCs w:val="24"/>
-          <w:lang w:eastAsia="ru-RU"/>
-        </w:rPr>
-      </w:pPr>
-      <w:r>
-        <w:rPr>
-          <w:rFonts w:ascii="Times New Roman" w:eastAsia="Times New Roman" w:hAnsi="Times New Roman" w:cs="Times New Roman"/>
-          <w:sz w:val="24"/>
-          <w:szCs w:val="24"/>
-          <w:lang w:eastAsia="ru-RU"/>
-        </w:rPr>
-        <w:t xml:space="preserve"> </w:t>
-      </w:r>
-      <w:proofErr w:type="spellStart"/>
-      <w:r>
-        <w:rPr>
-          <w:rFonts w:ascii="Times New Roman" w:eastAsia="Times New Roman" w:hAnsi="Times New Roman" w:cs="Times New Roman"/>
-          <w:sz w:val="24"/>
-          <w:szCs w:val="24"/>
-          <w:lang w:eastAsia="ru-RU"/>
-        </w:rPr>
-        <w:t>Bishkek</w:t>
-      </w:r>
-      <w:proofErr w:type="spellEnd"/>
-      <w:r>
-        <w:rPr>
-          <w:rFonts w:ascii="Times New Roman" w:eastAsia="Times New Roman" w:hAnsi="Times New Roman" w:cs="Times New Roman"/>
-          <w:sz w:val="24"/>
-          <w:szCs w:val="24"/>
-          <w:lang w:eastAsia="ru-RU"/>
-        </w:rPr>
-        <w:t xml:space="preserve">, </w:t>
-      </w:r>
-      <w:proofErr w:type="spellStart"/>
-      <w:r>
-        <w:rPr>
-          <w:rFonts w:ascii="Times New Roman" w:eastAsia="Times New Roman" w:hAnsi="Times New Roman" w:cs="Times New Roman"/>
-          <w:sz w:val="24"/>
-          <w:szCs w:val="24"/>
-          <w:lang w:eastAsia="ru-RU"/>
-        </w:rPr>
-        <w:t>Kyrgyzstan</w:t>
-      </w:r>
-      <w:proofErr w:type="spellEnd"/>
-      <w:r>
-        <w:rPr>
-          <w:rFonts w:ascii="Times New Roman" w:eastAsia="Times New Roman" w:hAnsi="Times New Roman" w:cs="Times New Roman"/>
-          <w:sz w:val="24"/>
-          <w:szCs w:val="24"/>
-          <w:lang w:eastAsia="ru-RU"/>
+          <w:lang w:val="en-US" w:eastAsia="ru-RU"/>
+        </w:rPr>
+      </w:pPr>
+      <w:r>
+        <w:rPr>
+          <w:rFonts w:ascii="Times New Roman" w:eastAsia="Times New Roman" w:hAnsi="Times New Roman" w:cs="Times New Roman"/>
+          <w:sz w:val="24"/>
+          <w:szCs w:val="24"/>
+          <w:lang w:val="en-US" w:eastAsia="ru-RU"/>
+        </w:rPr>
+        <w:t xml:space="preserve"> Bishkek, Kyrgyzstan</w:t>
+      </w:r>
+      <w:r>
+        <w:rPr>
+          <w:rFonts w:ascii="Times New Roman" w:eastAsia="Times New Roman" w:hAnsi="Times New Roman" w:cs="Times New Roman"/>
+          <w:sz w:val="24"/>
+          <w:szCs w:val="24"/>
+          <w:lang w:val="en-US" w:eastAsia="ru-RU"/>
         </w:rPr>
         <w:br/>
         <w:t xml:space="preserve"> </w:t>
@@ -169,7 +112,7 @@
             <w:sz w:val="24"/>
             <w:szCs w:val="24"/>
             <w:u w:val="single"/>
-            <w:lang w:eastAsia="ru-RU"/>
+            <w:lang w:val="en-US" w:eastAsia="ru-RU"/>
           </w:rPr>
           <w:t>bekss1704@gmail.com</w:t>
         </w:r>
@@ -179,30 +122,10 @@
           <w:rFonts w:ascii="Times New Roman" w:eastAsia="Times New Roman" w:hAnsi="Times New Roman" w:cs="Times New Roman"/>
           <w:sz w:val="24"/>
           <w:szCs w:val="24"/>
-          <w:lang w:eastAsia="ru-RU"/>
+          <w:lang w:val="en-US" w:eastAsia="ru-RU"/>
         </w:rPr>
         <w:br/>
-        <w:t xml:space="preserve"> </w:t>
-      </w:r>
-      <w:proofErr w:type="spellStart"/>
-      <w:r>
-        <w:rPr>
-          <w:rFonts w:ascii="Times New Roman" w:eastAsia="Times New Roman" w:hAnsi="Times New Roman" w:cs="Times New Roman"/>
-          <w:sz w:val="24"/>
-          <w:szCs w:val="24"/>
-          <w:lang w:eastAsia="ru-RU"/>
-        </w:rPr>
-        <w:t>GitHub</w:t>
-      </w:r>
-      <w:proofErr w:type="spellEnd"/>
-      <w:r>
-        <w:rPr>
-          <w:rFonts w:ascii="Times New Roman" w:eastAsia="Times New Roman" w:hAnsi="Times New Roman" w:cs="Times New Roman"/>
-          <w:sz w:val="24"/>
-          <w:szCs w:val="24"/>
-          <w:lang w:eastAsia="ru-RU"/>
-        </w:rPr>
-        <w:t xml:space="preserve">: </w:t>
+        <w:t xml:space="preserve"> GitHub: </w:t>
       </w:r>
       <w:hyperlink r:id="rId6" w:tgtFrame="_new" w:history="1">
         <w:r>
@@ -212,7 +135,7 @@
             <w:sz w:val="24"/>
             <w:szCs w:val="24"/>
             <w:u w:val="single"/>
-            <w:lang w:eastAsia="ru-RU"/>
+            <w:lang w:val="en-US" w:eastAsia="ru-RU"/>
           </w:rPr>
           <w:t>github.com/beksik17</w:t>
         </w:r>
@@ -222,30 +145,10 @@
           <w:rFonts w:ascii="Times New Roman" w:eastAsia="Times New Roman" w:hAnsi="Times New Roman" w:cs="Times New Roman"/>
           <w:sz w:val="24"/>
           <w:szCs w:val="24"/>
-          <w:lang w:eastAsia="ru-RU"/>
+          <w:lang w:val="en-US" w:eastAsia="ru-RU"/>
         </w:rPr>
         <w:br/>
-        <w:t xml:space="preserve"> </w:t>
-      </w:r>
-      <w:proofErr w:type="spellStart"/>
-      <w:r>
-        <w:rPr>
-          <w:rFonts w:ascii="Times New Roman" w:eastAsia="Times New Roman" w:hAnsi="Times New Roman" w:cs="Times New Roman"/>
-          <w:sz w:val="24"/>
-          <w:szCs w:val="24"/>
-          <w:lang w:eastAsia="ru-RU"/>
-        </w:rPr>
-        <w:t>Portfolio</w:t>
-      </w:r>
-      <w:proofErr w:type="spellEnd"/>
-      <w:r>
-        <w:rPr>
-          <w:rFonts w:ascii="Times New Roman" w:eastAsia="Times New Roman" w:hAnsi="Times New Roman" w:cs="Times New Roman"/>
-          <w:sz w:val="24"/>
-          <w:szCs w:val="24"/>
-          <w:lang w:eastAsia="ru-RU"/>
-        </w:rPr>
-        <w:t xml:space="preserve">: </w:t>
+        <w:t xml:space="preserve"> Portfolio: </w:t>
       </w:r>
       <w:hyperlink r:id="rId7" w:tgtFrame="_new" w:history="1">
         <w:r>
@@ -255,23 +158,10 @@
             <w:sz w:val="24"/>
             <w:szCs w:val="24"/>
             <w:u w:val="single"/>
-            <w:lang w:eastAsia="ru-RU"/>
+            <w:lang w:val="en-US" w:eastAsia="ru-RU"/>
           </w:rPr>
-          <w:t>beksik17.github.io/</w:t>
+          <w:t>beksik17.github.io/web-project-midterm</w:t>
         </w:r>
-        <w:proofErr w:type="spellStart"/>
-        <w:r>
-          <w:rPr>
-            <w:rFonts w:ascii="Times New Roman" w:eastAsia="Times New Roman" w:hAnsi="Times New Roman" w:cs="Times New Roman"/>
-            <w:color w:val="0000FF"/>
-            <w:sz w:val="24"/>
-            <w:szCs w:val="24"/>
-            <w:u w:val="single"/>
-            <w:lang w:eastAsia="ru-RU"/>
-          </w:rPr>
-          <w:t>web-project-midterm</w:t>
-        </w:r>
-        <w:proofErr w:type="spellEnd"/>
       </w:hyperlink>
     </w:p>
     <w:p>
@@ -635,7 +525,7 @@
           <w:szCs w:val="27"/>
           <w:lang w:val="en-US" w:eastAsia="ru-RU"/>
         </w:rPr>
-        <w:t>Projects</w:t>
+        <w:t>Education</w:t>
       </w:r>
     </w:p>
     <w:p>
@@ -645,332 +535,63 @@
           <w:rFonts w:ascii="Times New Roman" w:eastAsia="Times New Roman" w:hAnsi="Times New Roman" w:cs="Times New Roman"/>
           <w:sz w:val="24"/>
           <w:szCs w:val="24"/>
-          <w:lang w:eastAsia="ru-RU"/>
-        </w:rPr>
-      </w:pPr>
-      <w:proofErr w:type="spellStart"/>
-      <w:r>
-        <w:rPr>
-          <w:rFonts w:ascii="Times New Roman" w:eastAsia="Times New Roman" w:hAnsi="Times New Roman" w:cs="Times New Roman"/>
-          <w:b/>
-          <w:bCs/>
-          <w:sz w:val="24"/>
-          <w:szCs w:val="24"/>
-          <w:lang w:val="en-US" w:eastAsia="ru-RU"/>
-        </w:rPr>
-        <w:t>KinoFox</w:t>
-      </w:r>
-      <w:proofErr w:type="spellEnd"/>
-      <w:r>
-        <w:rPr>
-          <w:rFonts w:ascii="Times New Roman" w:eastAsia="Times New Roman" w:hAnsi="Times New Roman" w:cs="Times New Roman"/>
-          <w:b/>
-          <w:bCs/>
-          <w:sz w:val="24"/>
-          <w:szCs w:val="24"/>
-          <w:lang w:val="en-US" w:eastAsia="ru-RU"/>
-        </w:rPr>
-        <w:t xml:space="preserve"> Website</w:t>
-      </w:r>
-      <w:r>
-        <w:rPr>
-          <w:rFonts w:ascii="Times New Roman" w:eastAsia="Times New Roman" w:hAnsi="Times New Roman" w:cs="Times New Roman"/>
-          <w:sz w:val="24"/>
-          <w:szCs w:val="24"/>
-          <w:lang w:val="en-US" w:eastAsia="ru-RU"/>
-        </w:rPr>
-        <w:t xml:space="preserve"> — a responsive movie platform with navigation, modals, and search functionality.</w:t>
-      </w:r>
-      <w:r>
-        <w:rPr>
-          <w:rFonts w:ascii="Times New Roman" w:eastAsia="Times New Roman" w:hAnsi="Times New Roman" w:cs="Times New Roman"/>
-          <w:sz w:val="24"/>
-          <w:szCs w:val="24"/>
-          <w:lang w:val="en-US" w:eastAsia="ru-RU"/>
-        </w:rPr>
-        <w:br/>
-      </w:r>
-      <w:r>
-        <w:rPr>
-          <w:rFonts w:ascii="Times New Roman" w:eastAsia="Times New Roman" w:hAnsi="Times New Roman" w:cs="Times New Roman"/>
-          <w:b/>
-          <w:bCs/>
-          <w:sz w:val="24"/>
-          <w:szCs w:val="24"/>
-          <w:lang w:val="en-US" w:eastAsia="ru-RU"/>
-        </w:rPr>
-        <w:t>Amazon Clone</w:t>
-      </w:r>
-      <w:r>
-        <w:rPr>
-          <w:rFonts w:ascii="Times New Roman" w:eastAsia="Times New Roman" w:hAnsi="Times New Roman" w:cs="Times New Roman"/>
-          <w:sz w:val="24"/>
-          <w:szCs w:val="24"/>
-          <w:lang w:val="en-US" w:eastAsia="ru-RU"/>
-        </w:rPr>
-        <w:t xml:space="preserve"> — a simple clone of the Amazon homepage made using only HTML and CSS.</w:t>
-      </w:r>
-      <w:r>
-        <w:rPr>
-          <w:rFonts w:ascii="Times New Roman" w:eastAsia="Times New Roman" w:hAnsi="Times New Roman" w:cs="Times New Roman"/>
-          <w:sz w:val="24"/>
-          <w:szCs w:val="24"/>
-          <w:lang w:val="en-US" w:eastAsia="ru-RU"/>
-        </w:rPr>
-        <w:br/>
-      </w:r>
-      <w:r>
-        <w:rPr>
-          <w:rFonts w:ascii="Times New Roman" w:eastAsia="Times New Roman" w:hAnsi="Times New Roman" w:cs="Times New Roman"/>
-          <w:b/>
-          <w:bCs/>
-          <w:sz w:val="24"/>
-          <w:szCs w:val="24"/>
-          <w:lang w:val="en-US" w:eastAsia="ru-RU"/>
-        </w:rPr>
-        <w:t>Tic Tac Toe Game</w:t>
-      </w:r>
-      <w:r>
-        <w:rPr>
-          <w:rFonts w:ascii="Times New Roman" w:eastAsia="Times New Roman" w:hAnsi="Times New Roman" w:cs="Times New Roman"/>
-          <w:sz w:val="24"/>
-          <w:szCs w:val="24"/>
-          <w:lang w:val="en-US" w:eastAsia="ru-RU"/>
-        </w:rPr>
-        <w:t xml:space="preserve"> — an interactive browser game made with JavaScript.</w:t>
-      </w:r>
-      <w:r>
-        <w:rPr>
-          <w:rFonts w:ascii="Times New Roman" w:eastAsia="Times New Roman" w:hAnsi="Times New Roman" w:cs="Times New Roman"/>
-          <w:sz w:val="24"/>
-          <w:szCs w:val="24"/>
-          <w:lang w:val="en-US" w:eastAsia="ru-RU"/>
-        </w:rPr>
-        <w:br/>
-      </w:r>
-      <w:r>
-        <w:rPr>
-          <w:rFonts w:ascii="Times New Roman" w:eastAsia="Times New Roman" w:hAnsi="Times New Roman" w:cs="Times New Roman"/>
-          <w:b/>
-          <w:bCs/>
-          <w:sz w:val="24"/>
-          <w:szCs w:val="24"/>
-          <w:lang w:eastAsia="ru-RU"/>
-        </w:rPr>
-        <w:t xml:space="preserve">AI </w:t>
-      </w:r>
-      <w:proofErr w:type="spellStart"/>
-      <w:r>
-        <w:rPr>
-          <w:rFonts w:ascii="Times New Roman" w:eastAsia="Times New Roman" w:hAnsi="Times New Roman" w:cs="Times New Roman"/>
-          <w:b/>
-          <w:bCs/>
-          <w:sz w:val="24"/>
-          <w:szCs w:val="24"/>
-          <w:lang w:eastAsia="ru-RU"/>
-        </w:rPr>
-        <w:t>Chatbot</w:t>
-      </w:r>
-      <w:proofErr w:type="spellEnd"/>
-      <w:r>
-        <w:rPr>
-          <w:rFonts w:ascii="Times New Roman" w:eastAsia="Times New Roman" w:hAnsi="Times New Roman" w:cs="Times New Roman"/>
-          <w:sz w:val="24"/>
-          <w:szCs w:val="24"/>
-          <w:lang w:eastAsia="ru-RU"/>
-        </w:rPr>
-        <w:t xml:space="preserve"> — a </w:t>
-      </w:r>
-      <w:proofErr w:type="spellStart"/>
-      <w:r>
-        <w:rPr>
-          <w:rFonts w:ascii="Times New Roman" w:eastAsia="Times New Roman" w:hAnsi="Times New Roman" w:cs="Times New Roman"/>
-          <w:sz w:val="24"/>
-          <w:szCs w:val="24"/>
-          <w:lang w:eastAsia="ru-RU"/>
-        </w:rPr>
-        <w:t>modern</w:t>
-      </w:r>
-      <w:proofErr w:type="spellEnd"/>
-      <w:r>
-        <w:rPr>
-          <w:rFonts w:ascii="Times New Roman" w:eastAsia="Times New Roman" w:hAnsi="Times New Roman" w:cs="Times New Roman"/>
-          <w:sz w:val="24"/>
-          <w:szCs w:val="24"/>
-          <w:lang w:eastAsia="ru-RU"/>
-        </w:rPr>
-        <w:t xml:space="preserve"> </w:t>
-      </w:r>
-      <w:proofErr w:type="spellStart"/>
-      <w:r>
-        <w:rPr>
-          <w:rFonts w:ascii="Times New Roman" w:eastAsia="Times New Roman" w:hAnsi="Times New Roman" w:cs="Times New Roman"/>
-          <w:sz w:val="24"/>
-          <w:szCs w:val="24"/>
-          <w:lang w:eastAsia="ru-RU"/>
-        </w:rPr>
-        <w:t>chatbot</w:t>
-      </w:r>
-      <w:proofErr w:type="spellEnd"/>
-      <w:r>
-        <w:rPr>
-          <w:rFonts w:ascii="Times New Roman" w:eastAsia="Times New Roman" w:hAnsi="Times New Roman" w:cs="Times New Roman"/>
-          <w:sz w:val="24"/>
-          <w:szCs w:val="24"/>
-          <w:lang w:eastAsia="ru-RU"/>
-        </w:rPr>
-        <w:t xml:space="preserve"> </w:t>
-      </w:r>
-      <w:proofErr w:type="spellStart"/>
-      <w:r>
-        <w:rPr>
-          <w:rFonts w:ascii="Times New Roman" w:eastAsia="Times New Roman" w:hAnsi="Times New Roman" w:cs="Times New Roman"/>
-          <w:sz w:val="24"/>
-          <w:szCs w:val="24"/>
-          <w:lang w:eastAsia="ru-RU"/>
-        </w:rPr>
-        <w:t>interface</w:t>
-      </w:r>
-      <w:proofErr w:type="spellEnd"/>
-      <w:r>
-        <w:rPr>
-          <w:rFonts w:ascii="Times New Roman" w:eastAsia="Times New Roman" w:hAnsi="Times New Roman" w:cs="Times New Roman"/>
-          <w:sz w:val="24"/>
-          <w:szCs w:val="24"/>
-          <w:lang w:eastAsia="ru-RU"/>
-        </w:rPr>
-        <w:t xml:space="preserve"> </w:t>
-      </w:r>
-      <w:proofErr w:type="spellStart"/>
-      <w:r>
-        <w:rPr>
-          <w:rFonts w:ascii="Times New Roman" w:eastAsia="Times New Roman" w:hAnsi="Times New Roman" w:cs="Times New Roman"/>
-          <w:sz w:val="24"/>
-          <w:szCs w:val="24"/>
-          <w:lang w:eastAsia="ru-RU"/>
-        </w:rPr>
-        <w:t>created</w:t>
-      </w:r>
-      <w:proofErr w:type="spellEnd"/>
-      <w:r>
-        <w:rPr>
-          <w:rFonts w:ascii="Times New Roman" w:eastAsia="Times New Roman" w:hAnsi="Times New Roman" w:cs="Times New Roman"/>
-          <w:sz w:val="24"/>
-          <w:szCs w:val="24"/>
-          <w:lang w:eastAsia="ru-RU"/>
-        </w:rPr>
-        <w:t xml:space="preserve"> </w:t>
-      </w:r>
-      <w:proofErr w:type="spellStart"/>
-      <w:r>
-        <w:rPr>
-          <w:rFonts w:ascii="Times New Roman" w:eastAsia="Times New Roman" w:hAnsi="Times New Roman" w:cs="Times New Roman"/>
-          <w:sz w:val="24"/>
-          <w:szCs w:val="24"/>
-          <w:lang w:eastAsia="ru-RU"/>
-        </w:rPr>
-        <w:t>with</w:t>
-      </w:r>
-      <w:proofErr w:type="spellEnd"/>
-      <w:r>
-        <w:rPr>
-          <w:rFonts w:ascii="Times New Roman" w:eastAsia="Times New Roman" w:hAnsi="Times New Roman" w:cs="Times New Roman"/>
-          <w:sz w:val="24"/>
-          <w:szCs w:val="24"/>
-          <w:lang w:eastAsia="ru-RU"/>
-        </w:rPr>
-        <w:t xml:space="preserve"> </w:t>
-      </w:r>
-      <w:proofErr w:type="spellStart"/>
-      <w:r>
-        <w:rPr>
-          <w:rFonts w:ascii="Times New Roman" w:eastAsia="Times New Roman" w:hAnsi="Times New Roman" w:cs="Times New Roman"/>
-          <w:sz w:val="24"/>
-          <w:szCs w:val="24"/>
-          <w:lang w:eastAsia="ru-RU"/>
-        </w:rPr>
-        <w:t>React</w:t>
-      </w:r>
-      <w:proofErr w:type="spellEnd"/>
-      <w:r>
-        <w:rPr>
-          <w:rFonts w:ascii="Times New Roman" w:eastAsia="Times New Roman" w:hAnsi="Times New Roman" w:cs="Times New Roman"/>
-          <w:sz w:val="24"/>
-          <w:szCs w:val="24"/>
-          <w:lang w:eastAsia="ru-RU"/>
-        </w:rPr>
-        <w:t>.</w:t>
-      </w:r>
-    </w:p>
-    <w:p>
-      <w:pPr>
-        <w:spacing w:after="0" w:line="240" w:lineRule="auto"/>
-        <w:rPr>
-          <w:rFonts w:ascii="Times New Roman" w:eastAsia="Times New Roman" w:hAnsi="Times New Roman" w:cs="Times New Roman"/>
-          <w:sz w:val="24"/>
-          <w:szCs w:val="24"/>
-          <w:lang w:eastAsia="ru-RU"/>
-        </w:rPr>
-      </w:pPr>
-      <w:r>
-        <w:rPr>
-          <w:rFonts w:ascii="Times New Roman" w:eastAsia="Times New Roman" w:hAnsi="Times New Roman" w:cs="Times New Roman"/>
-          <w:sz w:val="24"/>
-          <w:szCs w:val="24"/>
-          <w:lang w:eastAsia="ru-RU"/>
-        </w:rPr>
-        <w:pict w14:anchorId="43270FE9">
-          <v:rect id="_x0000_i1028" style="width:0;height:1.5pt" o:hralign="center" o:hrstd="t" o:hr="t" fillcolor="#a0a0a0" stroked="f"/>
-        </w:pict>
-      </w:r>
-    </w:p>
-    <w:p>
-      <w:pPr>
-        <w:spacing w:before="100" w:beforeAutospacing="1" w:after="100" w:afterAutospacing="1" w:line="240" w:lineRule="auto"/>
-        <w:outlineLvl w:val="2"/>
-        <w:rPr>
-          <w:rFonts w:ascii="Times New Roman" w:eastAsia="Times New Roman" w:hAnsi="Times New Roman" w:cs="Times New Roman"/>
-          <w:b/>
-          <w:bCs/>
-          <w:sz w:val="27"/>
-          <w:szCs w:val="27"/>
-          <w:lang w:eastAsia="ru-RU"/>
-        </w:rPr>
-      </w:pPr>
-      <w:proofErr w:type="spellStart"/>
-      <w:r>
-        <w:rPr>
-          <w:rFonts w:ascii="Times New Roman" w:eastAsia="Times New Roman" w:hAnsi="Times New Roman" w:cs="Times New Roman"/>
-          <w:b/>
-          <w:bCs/>
-          <w:sz w:val="27"/>
-          <w:szCs w:val="27"/>
-          <w:lang w:eastAsia="ru-RU"/>
-        </w:rPr>
-        <w:t>Education</w:t>
-      </w:r>
-      <w:proofErr w:type="spellEnd"/>
-    </w:p>
-    <w:p>
-      <w:pPr>
-        <w:spacing w:before="100" w:beforeAutospacing="1" w:after="100" w:afterAutospacing="1" w:line="240" w:lineRule="auto"/>
-        <w:rPr>
-          <w:rFonts w:ascii="Times New Roman" w:eastAsia="Times New Roman" w:hAnsi="Times New Roman" w:cs="Times New Roman"/>
-          <w:sz w:val="24"/>
-          <w:szCs w:val="24"/>
-          <w:lang w:val="en-US" w:eastAsia="ru-RU"/>
-        </w:rPr>
-      </w:pPr>
-      <w:r>
-        <w:rPr>
-          <w:rFonts w:ascii="Times New Roman" w:eastAsia="Times New Roman" w:hAnsi="Times New Roman" w:cs="Times New Roman"/>
-          <w:b/>
-          <w:bCs/>
-          <w:sz w:val="24"/>
-          <w:szCs w:val="24"/>
-          <w:lang w:val="en-US" w:eastAsia="ru-RU"/>
-        </w:rPr>
-        <w:t>College under the International University of Atatürk (MUA)</w:t>
+          <w:lang w:val="en-US" w:eastAsia="ru-RU"/>
+        </w:rPr>
+      </w:pPr>
+      <w:r>
+        <w:rPr>
+          <w:rFonts w:ascii="Times New Roman" w:eastAsia="Times New Roman" w:hAnsi="Times New Roman" w:cs="Times New Roman"/>
+          <w:b/>
+          <w:bCs/>
+          <w:sz w:val="24"/>
+          <w:szCs w:val="24"/>
+          <w:lang w:val="en-US" w:eastAsia="ru-RU"/>
+        </w:rPr>
+        <w:t xml:space="preserve">College under the </w:t>
+      </w:r>
+      <w:r>
+        <w:rPr>
+          <w:rFonts w:ascii="Times New Roman" w:eastAsia="Times New Roman" w:hAnsi="Times New Roman" w:cs="Times New Roman"/>
+          <w:b/>
+          <w:bCs/>
+          <w:sz w:val="24"/>
+          <w:szCs w:val="24"/>
+          <w:lang w:val="en-US" w:eastAsia="ru-RU"/>
+        </w:rPr>
+        <w:t xml:space="preserve">Ala-Too International University </w:t>
+      </w:r>
+      <w:r>
+        <w:rPr>
+          <w:rFonts w:ascii="Times New Roman" w:eastAsia="Times New Roman" w:hAnsi="Times New Roman" w:cs="Times New Roman"/>
+          <w:b/>
+          <w:bCs/>
+          <w:sz w:val="24"/>
+          <w:szCs w:val="24"/>
+          <w:lang w:val="en-US" w:eastAsia="ru-RU"/>
+        </w:rPr>
+        <w:t>(</w:t>
+      </w:r>
+      <w:r>
+        <w:rPr>
+          <w:rFonts w:ascii="Times New Roman" w:eastAsia="Times New Roman" w:hAnsi="Times New Roman" w:cs="Times New Roman"/>
+          <w:b/>
+          <w:bCs/>
+          <w:sz w:val="24"/>
+          <w:szCs w:val="24"/>
+          <w:lang w:val="en-US" w:eastAsia="ru-RU"/>
+        </w:rPr>
+        <w:t>AIU</w:t>
+      </w:r>
+      <w:r>
+        <w:rPr>
+          <w:rFonts w:ascii="Times New Roman" w:eastAsia="Times New Roman" w:hAnsi="Times New Roman" w:cs="Times New Roman"/>
+          <w:b/>
+          <w:bCs/>
+          <w:sz w:val="24"/>
+          <w:szCs w:val="24"/>
+          <w:lang w:val="en-US" w:eastAsia="ru-RU"/>
+        </w:rPr>
+        <w:t>)</w:t>
       </w:r>
       <w:r>
         <w:rPr>
@@ -1000,7 +621,25 @@
           <w:lang w:val="en-US" w:eastAsia="ru-RU"/>
         </w:rPr>
         <w:br/>
-        <w:t>2022 – Present</w:t>
+        <w:t>202</w:t>
+      </w:r>
+      <w:r>
+        <w:rPr>
+          <w:rFonts w:ascii="Times New Roman" w:eastAsia="Times New Roman" w:hAnsi="Times New Roman" w:cs="Times New Roman"/>
+          <w:sz w:val="24"/>
+          <w:szCs w:val="24"/>
+          <w:lang w:val="en-US" w:eastAsia="ru-RU"/>
+        </w:rPr>
+        <w:t>5</w:t>
+      </w:r>
+      <w:r>
+        <w:rPr>
+          <w:rFonts w:ascii="Times New Roman" w:eastAsia="Times New Roman" w:hAnsi="Times New Roman" w:cs="Times New Roman"/>
+          <w:sz w:val="24"/>
+          <w:szCs w:val="24"/>
+          <w:lang w:val="en-US" w:eastAsia="ru-RU"/>
+        </w:rPr>
+        <w:t xml:space="preserve"> – Present</w:t>
       </w:r>
     </w:p>
     <w:p>
@@ -1035,10 +674,9 @@
           <w:bCs/>
           <w:sz w:val="27"/>
           <w:szCs w:val="27"/>
-          <w:lang w:eastAsia="ru-RU"/>
-        </w:rPr>
-      </w:pPr>
-      <w:proofErr w:type="spellStart"/>
+          <w:lang w:val="en-US" w:eastAsia="ru-RU"/>
+        </w:rPr>
+      </w:pPr>
       <w:r>
         <w:rPr>
           <w:rFonts w:ascii="Times New Roman" w:eastAsia="Times New Roman" w:hAnsi="Times New Roman" w:cs="Times New Roman"/>
@@ -1046,11 +684,10 @@
           <w:bCs/>
           <w:sz w:val="27"/>
           <w:szCs w:val="27"/>
-          <w:lang w:eastAsia="ru-RU"/>
+          <w:lang w:val="en-US" w:eastAsia="ru-RU"/>
         </w:rPr>
         <w:t>Languages</w:t>
       </w:r>
-      <w:proofErr w:type="spellEnd"/>
     </w:p>
     <w:p>
       <w:pPr>
@@ -1059,40 +696,18 @@
           <w:rFonts w:ascii="Times New Roman" w:eastAsia="Times New Roman" w:hAnsi="Times New Roman" w:cs="Times New Roman"/>
           <w:sz w:val="24"/>
           <w:szCs w:val="24"/>
-          <w:lang w:eastAsia="ru-RU"/>
-        </w:rPr>
-      </w:pPr>
-      <w:proofErr w:type="spellStart"/>
-      <w:r>
-        <w:rPr>
-          <w:rFonts w:ascii="Times New Roman" w:eastAsia="Times New Roman" w:hAnsi="Times New Roman" w:cs="Times New Roman"/>
-          <w:sz w:val="24"/>
-          <w:szCs w:val="24"/>
-          <w:lang w:eastAsia="ru-RU"/>
-        </w:rPr>
-        <w:t>Kyrgyz</w:t>
-      </w:r>
-      <w:proofErr w:type="spellEnd"/>
-      <w:r>
-        <w:rPr>
-          <w:rFonts w:ascii="Times New Roman" w:eastAsia="Times New Roman" w:hAnsi="Times New Roman" w:cs="Times New Roman"/>
-          <w:sz w:val="24"/>
-          <w:szCs w:val="24"/>
-          <w:lang w:eastAsia="ru-RU"/>
-        </w:rPr>
-        <w:t xml:space="preserve"> — </w:t>
-      </w:r>
-      <w:proofErr w:type="spellStart"/>
-      <w:r>
-        <w:rPr>
-          <w:rFonts w:ascii="Times New Roman" w:eastAsia="Times New Roman" w:hAnsi="Times New Roman" w:cs="Times New Roman"/>
-          <w:sz w:val="24"/>
-          <w:szCs w:val="24"/>
-          <w:lang w:eastAsia="ru-RU"/>
-        </w:rPr>
-        <w:t>Native</w:t>
-      </w:r>
-      <w:proofErr w:type="spellEnd"/>
+          <w:lang w:val="en-US" w:eastAsia="ru-RU"/>
+        </w:rPr>
+      </w:pPr>
+      <w:r>
+        <w:rPr>
+          <w:rFonts w:ascii="Times New Roman" w:eastAsia="Times New Roman" w:hAnsi="Times New Roman" w:cs="Times New Roman"/>
+          <w:sz w:val="24"/>
+          <w:szCs w:val="24"/>
+          <w:lang w:val="en-US" w:eastAsia="ru-RU"/>
+        </w:rPr>
+        <w:t>Kyrgyz — Native</w:t>
+      </w:r>
     </w:p>
     <w:p>
       <w:pPr>
@@ -1101,41 +716,18 @@
           <w:rFonts w:ascii="Times New Roman" w:eastAsia="Times New Roman" w:hAnsi="Times New Roman" w:cs="Times New Roman"/>
           <w:sz w:val="24"/>
           <w:szCs w:val="24"/>
-          <w:lang w:eastAsia="ru-RU"/>
-        </w:rPr>
-      </w:pPr>
-      <w:proofErr w:type="spellStart"/>
-      <w:r>
-        <w:rPr>
-          <w:rFonts w:ascii="Times New Roman" w:eastAsia="Times New Roman" w:hAnsi="Times New Roman" w:cs="Times New Roman"/>
-          <w:sz w:val="24"/>
-          <w:szCs w:val="24"/>
-          <w:lang w:eastAsia="ru-RU"/>
-        </w:rPr>
-        <w:lastRenderedPageBreak/>
-        <w:t>Russian</w:t>
-      </w:r>
-      <w:proofErr w:type="spellEnd"/>
-      <w:r>
-        <w:rPr>
-          <w:rFonts w:ascii="Times New Roman" w:eastAsia="Times New Roman" w:hAnsi="Times New Roman" w:cs="Times New Roman"/>
-          <w:sz w:val="24"/>
-          <w:szCs w:val="24"/>
-          <w:lang w:eastAsia="ru-RU"/>
-        </w:rPr>
-        <w:t xml:space="preserve"> — </w:t>
-      </w:r>
-      <w:proofErr w:type="spellStart"/>
-      <w:r>
-        <w:rPr>
-          <w:rFonts w:ascii="Times New Roman" w:eastAsia="Times New Roman" w:hAnsi="Times New Roman" w:cs="Times New Roman"/>
-          <w:sz w:val="24"/>
-          <w:szCs w:val="24"/>
-          <w:lang w:eastAsia="ru-RU"/>
-        </w:rPr>
-        <w:t>Fluent</w:t>
-      </w:r>
-      <w:proofErr w:type="spellEnd"/>
+          <w:lang w:val="en-US" w:eastAsia="ru-RU"/>
+        </w:rPr>
+      </w:pPr>
+      <w:r>
+        <w:rPr>
+          <w:rFonts w:ascii="Times New Roman" w:eastAsia="Times New Roman" w:hAnsi="Times New Roman" w:cs="Times New Roman"/>
+          <w:sz w:val="24"/>
+          <w:szCs w:val="24"/>
+          <w:lang w:val="en-US" w:eastAsia="ru-RU"/>
+        </w:rPr>
+        <w:t>Russian — Fluent</w:t>
+      </w:r>
     </w:p>
     <w:p>
       <w:pPr>
@@ -1144,68 +736,37 @@
           <w:rFonts w:ascii="Times New Roman" w:eastAsia="Times New Roman" w:hAnsi="Times New Roman" w:cs="Times New Roman"/>
           <w:sz w:val="24"/>
           <w:szCs w:val="24"/>
-          <w:lang w:eastAsia="ru-RU"/>
-        </w:rPr>
-      </w:pPr>
-      <w:proofErr w:type="spellStart"/>
-      <w:r>
-        <w:rPr>
-          <w:rFonts w:ascii="Times New Roman" w:eastAsia="Times New Roman" w:hAnsi="Times New Roman" w:cs="Times New Roman"/>
-          <w:sz w:val="24"/>
-          <w:szCs w:val="24"/>
-          <w:lang w:eastAsia="ru-RU"/>
-        </w:rPr>
-        <w:t>English</w:t>
-      </w:r>
-      <w:proofErr w:type="spellEnd"/>
-      <w:r>
-        <w:rPr>
-          <w:rFonts w:ascii="Times New Roman" w:eastAsia="Times New Roman" w:hAnsi="Times New Roman" w:cs="Times New Roman"/>
-          <w:sz w:val="24"/>
-          <w:szCs w:val="24"/>
-          <w:lang w:eastAsia="ru-RU"/>
-        </w:rPr>
-        <w:t xml:space="preserve"> — B2 (</w:t>
-      </w:r>
-      <w:proofErr w:type="spellStart"/>
-      <w:r>
-        <w:rPr>
-          <w:rFonts w:ascii="Times New Roman" w:eastAsia="Times New Roman" w:hAnsi="Times New Roman" w:cs="Times New Roman"/>
-          <w:sz w:val="24"/>
-          <w:szCs w:val="24"/>
-          <w:lang w:eastAsia="ru-RU"/>
-        </w:rPr>
-        <w:t>Upper</w:t>
-      </w:r>
-      <w:proofErr w:type="spellEnd"/>
-      <w:r>
-        <w:rPr>
-          <w:rFonts w:ascii="Times New Roman" w:eastAsia="Times New Roman" w:hAnsi="Times New Roman" w:cs="Times New Roman"/>
-          <w:sz w:val="24"/>
-          <w:szCs w:val="24"/>
-          <w:lang w:eastAsia="ru-RU"/>
-        </w:rPr>
-        <w:t xml:space="preserve"> </w:t>
-      </w:r>
-      <w:proofErr w:type="spellStart"/>
-      <w:r>
-        <w:rPr>
-          <w:rFonts w:ascii="Times New Roman" w:eastAsia="Times New Roman" w:hAnsi="Times New Roman" w:cs="Times New Roman"/>
-          <w:sz w:val="24"/>
-          <w:szCs w:val="24"/>
-          <w:lang w:eastAsia="ru-RU"/>
-        </w:rPr>
-        <w:t>Intermediate</w:t>
-      </w:r>
-      <w:proofErr w:type="spellEnd"/>
-      <w:r>
-        <w:rPr>
-          <w:rFonts w:ascii="Times New Roman" w:eastAsia="Times New Roman" w:hAnsi="Times New Roman" w:cs="Times New Roman"/>
-          <w:sz w:val="24"/>
-          <w:szCs w:val="24"/>
-          <w:lang w:eastAsia="ru-RU"/>
-        </w:rPr>
-        <w:t>)</w:t>
+          <w:lang w:val="en-US" w:eastAsia="ru-RU"/>
+        </w:rPr>
+      </w:pPr>
+      <w:r>
+        <w:rPr>
+          <w:rFonts w:ascii="Times New Roman" w:eastAsia="Times New Roman" w:hAnsi="Times New Roman" w:cs="Times New Roman"/>
+          <w:sz w:val="24"/>
+          <w:szCs w:val="24"/>
+          <w:lang w:val="en-US" w:eastAsia="ru-RU"/>
+        </w:rPr>
+        <w:t>English — B2 (Upper Intermediate)</w:t>
+      </w:r>
+    </w:p>
+    <w:p>
+      <w:pPr>
+        <w:spacing w:before="100" w:beforeAutospacing="1" w:after="100" w:afterAutospacing="1" w:line="240" w:lineRule="auto"/>
+        <w:rPr>
+          <w:rFonts w:ascii="Times New Roman" w:eastAsia="Times New Roman" w:hAnsi="Times New Roman" w:cs="Times New Roman"/>
+          <w:sz w:val="24"/>
+          <w:szCs w:val="24"/>
+          <w:lang w:val="en-US" w:eastAsia="ru-RU"/>
+        </w:rPr>
+      </w:pPr>
+      <w:r>
+        <w:rPr>
+          <w:rFonts w:ascii="Times New Roman" w:eastAsia="Times New Roman" w:hAnsi="Times New Roman" w:cs="Times New Roman"/>
+          <w:sz w:val="24"/>
+          <w:szCs w:val="24"/>
+          <w:lang w:val="en-US" w:eastAsia="ru-RU"/>
+        </w:rPr>
+        <w:t>French – A1(Beginner)</w:t>
       </w:r>
     </w:p>
     <w:p>
@@ -1272,6 +833,7 @@
           <w:szCs w:val="24"/>
           <w:lang w:val="en-US" w:eastAsia="ru-RU"/>
         </w:rPr>
+        <w:lastRenderedPageBreak/>
         <w:t>Teamwork, Responsibility, Problem Solving, Creativity, Time Management</w:t>
       </w:r>
       <w:r>

</xml_diff>